<commit_message>
Added a structure to the documentation
</commit_message>
<xml_diff>
--- a/Documentatie-Applied-Design-patterns/DesingDocument Applied Design patterns RRIQ.docx
+++ b/Documentatie-Applied-Design-patterns/DesingDocument Applied Design patterns RRIQ.docx
@@ -15,8 +15,7 @@
           <w:szCs w:val="48"/>
         </w:rPr>
       </w:pPr>
-      <w:bookmarkStart w:id="0" w:name="_Hlk161004355"/>
-      <w:bookmarkEnd w:id="0"/>
+      <w:bookmarkStart w:id="0" w:name="_Hlk161012151"/>
       <w:r>
         <w:rPr>
           <w:b/>
@@ -24,7 +23,7 @@
           <w:sz w:val="48"/>
           <w:szCs w:val="48"/>
         </w:rPr>
-        <w:t>Huisstijl</w:t>
+        <w:t>RRIQ Design document</w:t>
       </w:r>
     </w:p>
     <w:p>
@@ -40,6 +39,1480 @@
     </w:p>
     <w:p>
       <w:pPr>
+        <w:jc w:val="center"/>
+        <w:rPr>
+          <w:b/>
+          <w:bCs/>
+          <w:sz w:val="48"/>
+          <w:szCs w:val="48"/>
+        </w:rPr>
+      </w:pPr>
+    </w:p>
+    <w:p>
+      <w:pPr>
+        <w:jc w:val="center"/>
+        <w:rPr>
+          <w:b/>
+          <w:bCs/>
+          <w:sz w:val="48"/>
+          <w:szCs w:val="48"/>
+        </w:rPr>
+      </w:pPr>
+    </w:p>
+    <w:p>
+      <w:pPr>
+        <w:jc w:val="center"/>
+        <w:rPr>
+          <w:noProof/>
+        </w:rPr>
+      </w:pPr>
+    </w:p>
+    <w:p>
+      <w:pPr>
+        <w:jc w:val="center"/>
+        <w:rPr>
+          <w:noProof/>
+        </w:rPr>
+      </w:pPr>
+    </w:p>
+    <w:p>
+      <w:pPr>
+        <w:jc w:val="center"/>
+        <w:rPr>
+          <w:noProof/>
+        </w:rPr>
+      </w:pPr>
+    </w:p>
+    <w:p>
+      <w:pPr>
+        <w:jc w:val="center"/>
+        <w:rPr>
+          <w:noProof/>
+        </w:rPr>
+      </w:pPr>
+    </w:p>
+    <w:p>
+      <w:pPr>
+        <w:jc w:val="center"/>
+        <w:rPr>
+          <w:noProof/>
+        </w:rPr>
+      </w:pPr>
+    </w:p>
+    <w:p>
+      <w:pPr>
+        <w:jc w:val="center"/>
+        <w:rPr>
+          <w:noProof/>
+        </w:rPr>
+      </w:pPr>
+    </w:p>
+    <w:p>
+      <w:pPr>
+        <w:jc w:val="center"/>
+        <w:rPr>
+          <w:b/>
+          <w:bCs/>
+          <w:sz w:val="48"/>
+          <w:szCs w:val="48"/>
+        </w:rPr>
+      </w:pPr>
+    </w:p>
+    <w:p>
+      <w:pPr>
+        <w:jc w:val="center"/>
+        <w:rPr>
+          <w:b/>
+          <w:bCs/>
+          <w:sz w:val="48"/>
+          <w:szCs w:val="48"/>
+        </w:rPr>
+      </w:pPr>
+    </w:p>
+    <w:p>
+      <w:pPr>
+        <w:jc w:val="center"/>
+        <w:rPr>
+          <w:b/>
+          <w:bCs/>
+          <w:sz w:val="48"/>
+          <w:szCs w:val="48"/>
+        </w:rPr>
+      </w:pPr>
+    </w:p>
+    <w:p>
+      <w:pPr>
+        <w:jc w:val="center"/>
+        <w:rPr>
+          <w:b/>
+          <w:bCs/>
+          <w:sz w:val="48"/>
+          <w:szCs w:val="48"/>
+        </w:rPr>
+      </w:pPr>
+    </w:p>
+    <w:p>
+      <w:pPr>
+        <w:rPr>
+          <w:b/>
+          <w:bCs/>
+          <w:sz w:val="48"/>
+          <w:szCs w:val="48"/>
+        </w:rPr>
+      </w:pPr>
+    </w:p>
+    <w:p>
+      <w:pPr>
+        <w:rPr>
+          <w:b/>
+          <w:bCs/>
+          <w:sz w:val="48"/>
+          <w:szCs w:val="48"/>
+        </w:rPr>
+      </w:pPr>
+    </w:p>
+    <w:p>
+      <w:pPr>
+        <w:rPr>
+          <w:b/>
+          <w:bCs/>
+          <w:sz w:val="44"/>
+          <w:szCs w:val="44"/>
+        </w:rPr>
+      </w:pPr>
+      <w:r>
+        <w:rPr>
+          <w:b/>
+          <w:bCs/>
+          <w:sz w:val="44"/>
+          <w:szCs w:val="44"/>
+        </w:rPr>
+        <w:t xml:space="preserve">Gemaakt door: </w:t>
+      </w:r>
+    </w:p>
+    <w:p>
+      <w:pPr>
+        <w:rPr>
+          <w:b/>
+          <w:bCs/>
+          <w:sz w:val="28"/>
+          <w:szCs w:val="28"/>
+        </w:rPr>
+      </w:pPr>
+      <w:r>
+        <w:rPr>
+          <w:b/>
+          <w:bCs/>
+          <w:sz w:val="28"/>
+          <w:szCs w:val="28"/>
+        </w:rPr>
+        <w:t>Renas Khalil</w:t>
+      </w:r>
+    </w:p>
+    <w:p>
+      <w:pPr>
+        <w:rPr>
+          <w:b/>
+          <w:bCs/>
+          <w:sz w:val="28"/>
+          <w:szCs w:val="28"/>
+        </w:rPr>
+      </w:pPr>
+    </w:p>
+    <w:p>
+      <w:pPr>
+        <w:rPr>
+          <w:b/>
+          <w:bCs/>
+          <w:sz w:val="28"/>
+          <w:szCs w:val="28"/>
+        </w:rPr>
+      </w:pPr>
+    </w:p>
+    <w:p>
+      <w:pPr>
+        <w:rPr>
+          <w:b/>
+          <w:bCs/>
+          <w:sz w:val="28"/>
+          <w:szCs w:val="28"/>
+        </w:rPr>
+      </w:pPr>
+      <w:r>
+        <w:rPr>
+          <w:b/>
+          <w:bCs/>
+          <w:sz w:val="28"/>
+          <w:szCs w:val="28"/>
+        </w:rPr>
+        <w:t>Versie: 1.0</w:t>
+      </w:r>
+    </w:p>
+    <w:p>
+      <w:pPr>
+        <w:rPr>
+          <w:b/>
+          <w:bCs/>
+        </w:rPr>
+      </w:pPr>
+      <w:r>
+        <w:rPr>
+          <w:b/>
+          <w:bCs/>
+          <w:sz w:val="28"/>
+          <w:szCs w:val="28"/>
+        </w:rPr>
+        <w:t>Datum: 11-03-2024</w:t>
+      </w:r>
+      <w:r>
+        <w:rPr>
+          <w:b/>
+          <w:bCs/>
+        </w:rPr>
+        <w:br w:type="page"/>
+      </w:r>
+    </w:p>
+    <w:p>
+      <w:pPr>
+        <w:pBdr>
+          <w:bottom w:val="single" w:sz="6" w:space="1" w:color="auto"/>
+        </w:pBdr>
+        <w:jc w:val="center"/>
+        <w:rPr>
+          <w:b/>
+          <w:bCs/>
+          <w:sz w:val="48"/>
+          <w:szCs w:val="48"/>
+        </w:rPr>
+      </w:pPr>
+      <w:r>
+        <w:rPr>
+          <w:b/>
+          <w:bCs/>
+          <w:sz w:val="48"/>
+          <w:szCs w:val="48"/>
+        </w:rPr>
+        <w:lastRenderedPageBreak/>
+        <w:t>Inhoudsopgave</w:t>
+      </w:r>
+    </w:p>
+    <w:p>
+      <w:pPr>
+        <w:jc w:val="center"/>
+        <w:rPr>
+          <w:b/>
+          <w:bCs/>
+          <w:sz w:val="48"/>
+          <w:szCs w:val="48"/>
+        </w:rPr>
+      </w:pPr>
+    </w:p>
+    <w:p>
+      <w:pPr>
+        <w:jc w:val="both"/>
+      </w:pPr>
+    </w:p>
+    <w:p>
+      <w:pPr>
+        <w:rPr>
+          <w:sz w:val="28"/>
+          <w:szCs w:val="28"/>
+        </w:rPr>
+      </w:pPr>
+      <w:r>
+        <w:rPr>
+          <w:sz w:val="28"/>
+          <w:szCs w:val="28"/>
+        </w:rPr>
+        <w:t xml:space="preserve">- </w:t>
+      </w:r>
+      <w:r>
+        <w:rPr>
+          <w:sz w:val="28"/>
+          <w:szCs w:val="28"/>
+        </w:rPr>
+        <w:tab/>
+        <w:t>Inhoudsopgave</w:t>
+      </w:r>
+      <w:r>
+        <w:rPr>
+          <w:sz w:val="28"/>
+          <w:szCs w:val="28"/>
+        </w:rPr>
+        <w:tab/>
+      </w:r>
+    </w:p>
+    <w:p>
+      <w:pPr>
+        <w:rPr>
+          <w:sz w:val="28"/>
+          <w:szCs w:val="28"/>
+        </w:rPr>
+      </w:pPr>
+      <w:r>
+        <w:rPr>
+          <w:sz w:val="28"/>
+          <w:szCs w:val="28"/>
+        </w:rPr>
+        <w:t>-</w:t>
+      </w:r>
+      <w:r>
+        <w:rPr>
+          <w:sz w:val="28"/>
+          <w:szCs w:val="28"/>
+        </w:rPr>
+        <w:tab/>
+        <w:t>Belangrijke rollen</w:t>
+      </w:r>
+    </w:p>
+    <w:p>
+      <w:pPr>
+        <w:rPr>
+          <w:sz w:val="28"/>
+          <w:szCs w:val="28"/>
+        </w:rPr>
+      </w:pPr>
+      <w:r>
+        <w:rPr>
+          <w:sz w:val="28"/>
+          <w:szCs w:val="28"/>
+        </w:rPr>
+        <w:t>-</w:t>
+      </w:r>
+      <w:r>
+        <w:rPr>
+          <w:sz w:val="28"/>
+          <w:szCs w:val="28"/>
+        </w:rPr>
+        <w:tab/>
+        <w:t>Plan van Eisen</w:t>
+      </w:r>
+      <w:r>
+        <w:rPr>
+          <w:sz w:val="28"/>
+          <w:szCs w:val="28"/>
+        </w:rPr>
+        <w:tab/>
+      </w:r>
+      <w:r>
+        <w:rPr>
+          <w:sz w:val="28"/>
+          <w:szCs w:val="28"/>
+        </w:rPr>
+        <w:tab/>
+      </w:r>
+    </w:p>
+    <w:p>
+      <w:pPr>
+        <w:rPr>
+          <w:sz w:val="28"/>
+          <w:szCs w:val="28"/>
+          <w:lang w:val="en-US"/>
+        </w:rPr>
+      </w:pPr>
+      <w:r>
+        <w:rPr>
+          <w:sz w:val="28"/>
+          <w:szCs w:val="28"/>
+          <w:lang w:val="en-US"/>
+        </w:rPr>
+        <w:t>-</w:t>
+      </w:r>
+      <w:r>
+        <w:rPr>
+          <w:sz w:val="28"/>
+          <w:szCs w:val="28"/>
+        </w:rPr>
+        <w:tab/>
+        <w:t>Huisstijl</w:t>
+      </w:r>
+    </w:p>
+    <w:p>
+      <w:pPr>
+        <w:rPr>
+          <w:sz w:val="28"/>
+          <w:szCs w:val="28"/>
+          <w:lang w:val="en-US"/>
+        </w:rPr>
+      </w:pPr>
+      <w:r>
+        <w:rPr>
+          <w:sz w:val="28"/>
+          <w:szCs w:val="28"/>
+          <w:lang w:val="en-US"/>
+        </w:rPr>
+        <w:t xml:space="preserve">- </w:t>
+      </w:r>
+      <w:r>
+        <w:rPr>
+          <w:sz w:val="28"/>
+          <w:szCs w:val="28"/>
+          <w:lang w:val="en-US"/>
+        </w:rPr>
+        <w:tab/>
+        <w:t>Wireframe</w:t>
+      </w:r>
+    </w:p>
+    <w:p>
+      <w:pPr>
+        <w:rPr>
+          <w:sz w:val="28"/>
+          <w:szCs w:val="28"/>
+          <w:lang w:val="en-US"/>
+        </w:rPr>
+      </w:pPr>
+      <w:r>
+        <w:rPr>
+          <w:sz w:val="28"/>
+          <w:szCs w:val="28"/>
+          <w:lang w:val="en-US"/>
+        </w:rPr>
+        <w:t>-</w:t>
+      </w:r>
+      <w:r>
+        <w:rPr>
+          <w:sz w:val="28"/>
+          <w:szCs w:val="28"/>
+          <w:lang w:val="en-US"/>
+        </w:rPr>
+        <w:tab/>
+        <w:t>Mock up</w:t>
+      </w:r>
+    </w:p>
+    <w:p>
+      <w:pPr>
+        <w:rPr>
+          <w:sz w:val="28"/>
+          <w:szCs w:val="28"/>
+          <w:lang w:val="en-US"/>
+        </w:rPr>
+      </w:pPr>
+      <w:r>
+        <w:rPr>
+          <w:sz w:val="28"/>
+          <w:szCs w:val="28"/>
+          <w:lang w:val="en-US"/>
+        </w:rPr>
+        <w:t>-</w:t>
+      </w:r>
+      <w:r>
+        <w:rPr>
+          <w:sz w:val="28"/>
+          <w:szCs w:val="28"/>
+          <w:lang w:val="en-US"/>
+        </w:rPr>
+        <w:tab/>
+        <w:t>Definition of Done</w:t>
+      </w:r>
+    </w:p>
+    <w:p>
+      <w:pPr>
+        <w:rPr>
+          <w:sz w:val="28"/>
+          <w:szCs w:val="28"/>
+          <w:lang w:val="en-US"/>
+        </w:rPr>
+      </w:pPr>
+      <w:r>
+        <w:rPr>
+          <w:sz w:val="28"/>
+          <w:szCs w:val="28"/>
+          <w:lang w:val="en-US"/>
+        </w:rPr>
+        <w:t xml:space="preserve">- </w:t>
+      </w:r>
+      <w:r>
+        <w:rPr>
+          <w:sz w:val="28"/>
+          <w:szCs w:val="28"/>
+          <w:lang w:val="en-US"/>
+        </w:rPr>
+        <w:tab/>
+        <w:t>ERD (Entity Relationship Data model)</w:t>
+      </w:r>
+    </w:p>
+    <w:p>
+      <w:pPr>
+        <w:rPr>
+          <w:sz w:val="28"/>
+          <w:szCs w:val="28"/>
+        </w:rPr>
+      </w:pPr>
+      <w:r>
+        <w:rPr>
+          <w:sz w:val="28"/>
+          <w:szCs w:val="28"/>
+        </w:rPr>
+        <w:t xml:space="preserve">- </w:t>
+      </w:r>
+      <w:r>
+        <w:rPr>
+          <w:sz w:val="28"/>
+          <w:szCs w:val="28"/>
+        </w:rPr>
+        <w:tab/>
+        <w:t>UML diagrammen</w:t>
+      </w:r>
+    </w:p>
+    <w:p>
+      <w:pPr>
+        <w:rPr>
+          <w:sz w:val="28"/>
+          <w:szCs w:val="28"/>
+        </w:rPr>
+      </w:pPr>
+      <w:r>
+        <w:rPr>
+          <w:sz w:val="28"/>
+          <w:szCs w:val="28"/>
+        </w:rPr>
+        <w:t>-</w:t>
+      </w:r>
+      <w:r>
+        <w:rPr>
+          <w:sz w:val="28"/>
+          <w:szCs w:val="28"/>
+        </w:rPr>
+        <w:tab/>
+        <w:t>Gebruikershandleiding</w:t>
+      </w:r>
+    </w:p>
+    <w:p>
+      <w:pPr>
+        <w:rPr>
+          <w:sz w:val="28"/>
+          <w:szCs w:val="28"/>
+        </w:rPr>
+      </w:pPr>
+      <w:r>
+        <w:rPr>
+          <w:sz w:val="28"/>
+          <w:szCs w:val="28"/>
+        </w:rPr>
+        <w:t>-</w:t>
+      </w:r>
+      <w:r>
+        <w:rPr>
+          <w:sz w:val="28"/>
+          <w:szCs w:val="28"/>
+        </w:rPr>
+        <w:tab/>
+        <w:t>Nawoord</w:t>
+      </w:r>
+    </w:p>
+    <w:p>
+      <w:pPr>
+        <w:rPr>
+          <w:sz w:val="28"/>
+          <w:szCs w:val="28"/>
+        </w:rPr>
+      </w:pPr>
+    </w:p>
+    <w:p>
+      <w:pPr>
+        <w:rPr>
+          <w:sz w:val="28"/>
+          <w:szCs w:val="28"/>
+        </w:rPr>
+      </w:pPr>
+    </w:p>
+    <w:p>
+      <w:pPr>
+        <w:rPr>
+          <w:sz w:val="28"/>
+          <w:szCs w:val="28"/>
+        </w:rPr>
+      </w:pPr>
+    </w:p>
+    <w:p>
+      <w:pPr>
+        <w:rPr>
+          <w:sz w:val="28"/>
+          <w:szCs w:val="28"/>
+        </w:rPr>
+      </w:pPr>
+    </w:p>
+    <w:p>
+      <w:pPr>
+        <w:rPr>
+          <w:sz w:val="28"/>
+          <w:szCs w:val="28"/>
+        </w:rPr>
+      </w:pPr>
+    </w:p>
+    <w:p>
+      <w:pPr>
+        <w:rPr>
+          <w:sz w:val="28"/>
+          <w:szCs w:val="28"/>
+        </w:rPr>
+      </w:pPr>
+    </w:p>
+    <w:p>
+      <w:pPr>
+        <w:rPr>
+          <w:sz w:val="28"/>
+          <w:szCs w:val="28"/>
+        </w:rPr>
+      </w:pPr>
+    </w:p>
+    <w:p>
+      <w:pPr>
+        <w:rPr>
+          <w:sz w:val="28"/>
+          <w:szCs w:val="28"/>
+        </w:rPr>
+      </w:pPr>
+    </w:p>
+    <w:p>
+      <w:pPr>
+        <w:rPr>
+          <w:sz w:val="28"/>
+          <w:szCs w:val="28"/>
+        </w:rPr>
+      </w:pPr>
+    </w:p>
+    <w:p>
+      <w:pPr>
+        <w:rPr>
+          <w:sz w:val="28"/>
+          <w:szCs w:val="28"/>
+        </w:rPr>
+      </w:pPr>
+    </w:p>
+    <w:p>
+      <w:pPr>
+        <w:rPr>
+          <w:sz w:val="28"/>
+          <w:szCs w:val="28"/>
+        </w:rPr>
+      </w:pPr>
+    </w:p>
+    <w:p>
+      <w:pPr>
+        <w:rPr>
+          <w:sz w:val="28"/>
+          <w:szCs w:val="28"/>
+        </w:rPr>
+      </w:pPr>
+    </w:p>
+    <w:p>
+      <w:pPr>
+        <w:pBdr>
+          <w:bottom w:val="single" w:sz="6" w:space="1" w:color="auto"/>
+        </w:pBdr>
+        <w:jc w:val="center"/>
+        <w:rPr>
+          <w:b/>
+          <w:bCs/>
+          <w:sz w:val="48"/>
+          <w:szCs w:val="48"/>
+        </w:rPr>
+      </w:pPr>
+      <w:r>
+        <w:rPr>
+          <w:b/>
+          <w:bCs/>
+          <w:sz w:val="48"/>
+          <w:szCs w:val="48"/>
+        </w:rPr>
+        <w:lastRenderedPageBreak/>
+        <w:t>Belangrijke rollen</w:t>
+      </w:r>
+    </w:p>
+    <w:p>
+      <w:pPr>
+        <w:rPr>
+          <w:lang w:val="en-US"/>
+        </w:rPr>
+      </w:pPr>
+    </w:p>
+    <w:p>
+      <w:pPr>
+        <w:spacing w:line="259" w:lineRule="auto"/>
+        <w:rPr>
+          <w:lang w:val="en-US"/>
+        </w:rPr>
+      </w:pPr>
+    </w:p>
+    <w:p>
+      <w:pPr>
+        <w:spacing w:line="259" w:lineRule="auto"/>
+        <w:rPr>
+          <w:lang w:val="en-US"/>
+        </w:rPr>
+      </w:pPr>
+    </w:p>
+    <w:p>
+      <w:pPr>
+        <w:jc w:val="center"/>
+        <w:rPr>
+          <w:b/>
+          <w:bCs/>
+          <w:sz w:val="28"/>
+          <w:szCs w:val="28"/>
+          <w:lang w:val="en-US"/>
+        </w:rPr>
+      </w:pPr>
+      <w:r>
+        <w:rPr>
+          <w:b/>
+          <w:bCs/>
+          <w:sz w:val="28"/>
+          <w:szCs w:val="28"/>
+          <w:lang w:val="en-US"/>
+        </w:rPr>
+        <w:t>The Product Owner</w:t>
+      </w:r>
+    </w:p>
+    <w:p>
+      <w:pPr>
+        <w:jc w:val="center"/>
+        <w:rPr>
+          <w:sz w:val="28"/>
+          <w:szCs w:val="28"/>
+          <w:lang w:val="en-US"/>
+        </w:rPr>
+      </w:pPr>
+      <w:r>
+        <w:rPr>
+          <w:sz w:val="28"/>
+          <w:szCs w:val="28"/>
+          <w:lang w:val="en-US"/>
+        </w:rPr>
+        <w:t>Jan Zuur</w:t>
+      </w:r>
+    </w:p>
+    <w:p>
+      <w:pPr>
+        <w:jc w:val="center"/>
+        <w:rPr>
+          <w:sz w:val="28"/>
+          <w:szCs w:val="28"/>
+          <w:lang w:val="en-US"/>
+        </w:rPr>
+      </w:pPr>
+      <w:r>
+        <w:rPr>
+          <w:sz w:val="28"/>
+          <w:szCs w:val="28"/>
+          <w:lang w:val="en-US"/>
+        </w:rPr>
+        <w:t>Tom Sivers</w:t>
+      </w:r>
+    </w:p>
+    <w:p>
+      <w:pPr>
+        <w:jc w:val="center"/>
+        <w:rPr>
+          <w:sz w:val="28"/>
+          <w:szCs w:val="28"/>
+          <w:lang w:val="en-US"/>
+        </w:rPr>
+      </w:pPr>
+      <w:r>
+        <w:rPr>
+          <w:sz w:val="28"/>
+          <w:szCs w:val="28"/>
+          <w:lang w:val="en-US"/>
+        </w:rPr>
+        <w:t xml:space="preserve">Ron van </w:t>
+      </w:r>
+      <w:proofErr w:type="spellStart"/>
+      <w:r>
+        <w:rPr>
+          <w:sz w:val="28"/>
+          <w:szCs w:val="28"/>
+          <w:lang w:val="en-US"/>
+        </w:rPr>
+        <w:t>Zuilichem</w:t>
+      </w:r>
+      <w:proofErr w:type="spellEnd"/>
+    </w:p>
+    <w:p>
+      <w:pPr>
+        <w:rPr>
+          <w:sz w:val="28"/>
+          <w:szCs w:val="28"/>
+          <w:lang w:val="en-US"/>
+        </w:rPr>
+      </w:pPr>
+    </w:p>
+    <w:p>
+      <w:pPr>
+        <w:jc w:val="center"/>
+        <w:rPr>
+          <w:b/>
+          <w:bCs/>
+          <w:sz w:val="28"/>
+          <w:szCs w:val="28"/>
+          <w:lang w:val="de-DE"/>
+        </w:rPr>
+      </w:pPr>
+      <w:r>
+        <w:rPr>
+          <w:b/>
+          <w:bCs/>
+          <w:sz w:val="28"/>
+          <w:szCs w:val="28"/>
+          <w:lang w:val="de-DE"/>
+        </w:rPr>
+        <w:t>SCRUM Master</w:t>
+      </w:r>
+    </w:p>
+    <w:p>
+      <w:pPr>
+        <w:jc w:val="center"/>
+        <w:rPr>
+          <w:sz w:val="28"/>
+          <w:szCs w:val="28"/>
+          <w:lang w:val="de-DE"/>
+        </w:rPr>
+      </w:pPr>
+      <w:r>
+        <w:rPr>
+          <w:sz w:val="28"/>
+          <w:szCs w:val="28"/>
+          <w:lang w:val="de-DE"/>
+        </w:rPr>
+        <w:t>Renas Khalil</w:t>
+      </w:r>
+    </w:p>
+    <w:p>
+      <w:pPr>
+        <w:jc w:val="center"/>
+        <w:rPr>
+          <w:sz w:val="28"/>
+          <w:szCs w:val="28"/>
+          <w:lang w:val="de-DE"/>
+        </w:rPr>
+      </w:pPr>
+    </w:p>
+    <w:p>
+      <w:pPr>
+        <w:jc w:val="center"/>
+        <w:rPr>
+          <w:b/>
+          <w:bCs/>
+          <w:sz w:val="28"/>
+          <w:szCs w:val="28"/>
+          <w:lang w:val="de-DE"/>
+        </w:rPr>
+      </w:pPr>
+      <w:r>
+        <w:rPr>
+          <w:b/>
+          <w:bCs/>
+          <w:sz w:val="28"/>
+          <w:szCs w:val="28"/>
+          <w:lang w:val="de-DE"/>
+        </w:rPr>
+        <w:t>DEV Team</w:t>
+      </w:r>
+    </w:p>
+    <w:p>
+      <w:pPr>
+        <w:jc w:val="center"/>
+        <w:rPr>
+          <w:sz w:val="28"/>
+          <w:szCs w:val="28"/>
+          <w:lang w:val="de-DE"/>
+        </w:rPr>
+      </w:pPr>
+      <w:r>
+        <w:rPr>
+          <w:sz w:val="28"/>
+          <w:szCs w:val="28"/>
+          <w:lang w:val="de-DE"/>
+        </w:rPr>
+        <w:t>Renas Khalil</w:t>
+      </w:r>
+    </w:p>
+    <w:p>
+      <w:pPr>
+        <w:jc w:val="center"/>
+        <w:rPr>
+          <w:sz w:val="28"/>
+          <w:szCs w:val="28"/>
+          <w:lang w:val="de-DE"/>
+        </w:rPr>
+      </w:pPr>
+      <w:r>
+        <w:rPr>
+          <w:sz w:val="28"/>
+          <w:szCs w:val="28"/>
+          <w:lang w:val="de-DE"/>
+        </w:rPr>
+        <w:t>Quinten Verf</w:t>
+      </w:r>
+    </w:p>
+    <w:p>
+      <w:pPr>
+        <w:jc w:val="center"/>
+        <w:rPr>
+          <w:sz w:val="28"/>
+          <w:szCs w:val="28"/>
+          <w:lang w:val="de-DE"/>
+        </w:rPr>
+      </w:pPr>
+      <w:r>
+        <w:rPr>
+          <w:sz w:val="28"/>
+          <w:szCs w:val="28"/>
+          <w:lang w:val="de-DE"/>
+        </w:rPr>
+        <w:t>Radjen Ellis</w:t>
+      </w:r>
+    </w:p>
+    <w:p>
+      <w:pPr>
+        <w:spacing w:line="259" w:lineRule="auto"/>
+        <w:rPr>
+          <w:lang w:val="de-DE"/>
+        </w:rPr>
+      </w:pPr>
+    </w:p>
+    <w:p>
+      <w:pPr>
+        <w:spacing w:line="259" w:lineRule="auto"/>
+        <w:rPr>
+          <w:lang w:val="de-DE"/>
+        </w:rPr>
+      </w:pPr>
+    </w:p>
+    <w:p>
+      <w:pPr>
+        <w:spacing w:line="259" w:lineRule="auto"/>
+        <w:rPr>
+          <w:lang w:val="de-DE"/>
+        </w:rPr>
+      </w:pPr>
+    </w:p>
+    <w:p>
+      <w:pPr>
+        <w:spacing w:line="259" w:lineRule="auto"/>
+        <w:rPr>
+          <w:lang w:val="de-DE"/>
+        </w:rPr>
+      </w:pPr>
+    </w:p>
+    <w:p>
+      <w:pPr>
+        <w:spacing w:line="259" w:lineRule="auto"/>
+        <w:rPr>
+          <w:lang w:val="de-DE"/>
+        </w:rPr>
+      </w:pPr>
+    </w:p>
+    <w:p>
+      <w:pPr>
+        <w:spacing w:line="259" w:lineRule="auto"/>
+        <w:rPr>
+          <w:lang w:val="de-DE"/>
+        </w:rPr>
+      </w:pPr>
+    </w:p>
+    <w:p>
+      <w:pPr>
+        <w:spacing w:line="259" w:lineRule="auto"/>
+        <w:rPr>
+          <w:lang w:val="de-DE"/>
+        </w:rPr>
+      </w:pPr>
+    </w:p>
+    <w:p>
+      <w:pPr>
+        <w:spacing w:line="259" w:lineRule="auto"/>
+        <w:rPr>
+          <w:lang w:val="de-DE"/>
+        </w:rPr>
+      </w:pPr>
+    </w:p>
+    <w:p>
+      <w:pPr>
+        <w:spacing w:line="259" w:lineRule="auto"/>
+        <w:rPr>
+          <w:lang w:val="de-DE"/>
+        </w:rPr>
+      </w:pPr>
+    </w:p>
+    <w:p>
+      <w:pPr>
+        <w:spacing w:line="259" w:lineRule="auto"/>
+        <w:rPr>
+          <w:lang w:val="de-DE"/>
+        </w:rPr>
+      </w:pPr>
+    </w:p>
+    <w:p>
+      <w:pPr>
+        <w:spacing w:line="259" w:lineRule="auto"/>
+        <w:rPr>
+          <w:lang w:val="de-DE"/>
+        </w:rPr>
+      </w:pPr>
+    </w:p>
+    <w:p>
+      <w:pPr>
+        <w:spacing w:line="259" w:lineRule="auto"/>
+        <w:rPr>
+          <w:lang w:val="de-DE"/>
+        </w:rPr>
+      </w:pPr>
+      <w:r>
+        <w:rPr>
+          <w:lang w:val="de-DE"/>
+        </w:rPr>
+        <w:br w:type="page"/>
+      </w:r>
+    </w:p>
+    <w:p>
+      <w:pPr>
+        <w:pBdr>
+          <w:bottom w:val="single" w:sz="6" w:space="1" w:color="auto"/>
+        </w:pBdr>
+        <w:jc w:val="center"/>
+        <w:rPr>
+          <w:b/>
+          <w:bCs/>
+          <w:sz w:val="48"/>
+          <w:szCs w:val="48"/>
+        </w:rPr>
+      </w:pPr>
+      <w:r>
+        <w:rPr>
+          <w:b/>
+          <w:bCs/>
+          <w:sz w:val="48"/>
+          <w:szCs w:val="48"/>
+        </w:rPr>
+        <w:lastRenderedPageBreak/>
+        <w:t>Plan van Eisen</w:t>
+      </w:r>
+    </w:p>
+    <w:p>
+      <w:pPr>
+        <w:pStyle w:val="NormalWeb"/>
+        <w:rPr>
+          <w:rFonts w:asciiTheme="minorHAnsi" w:hAnsiTheme="minorHAnsi" w:cstheme="minorHAnsi"/>
+          <w:b/>
+          <w:bCs/>
+          <w:sz w:val="36"/>
+          <w:szCs w:val="36"/>
+        </w:rPr>
+      </w:pPr>
+      <w:r>
+        <w:rPr>
+          <w:rFonts w:asciiTheme="minorHAnsi" w:hAnsiTheme="minorHAnsi" w:cstheme="minorHAnsi"/>
+          <w:b/>
+          <w:bCs/>
+          <w:sz w:val="36"/>
+          <w:szCs w:val="36"/>
+        </w:rPr>
+        <w:t>Belangrijkste Kenmerken</w:t>
+      </w:r>
+    </w:p>
+    <w:p>
+      <w:pPr>
+        <w:pStyle w:val="NormalWeb"/>
+        <w:rPr>
+          <w:rFonts w:asciiTheme="minorHAnsi" w:hAnsiTheme="minorHAnsi" w:cstheme="minorHAnsi"/>
+          <w:sz w:val="22"/>
+          <w:szCs w:val="22"/>
+        </w:rPr>
+      </w:pPr>
+      <w:r>
+        <w:rPr>
+          <w:rFonts w:asciiTheme="minorHAnsi" w:hAnsiTheme="minorHAnsi" w:cstheme="minorHAnsi"/>
+          <w:sz w:val="22"/>
+          <w:szCs w:val="22"/>
+        </w:rPr>
+        <w:t xml:space="preserve">De applicatie zal gebruikmaken van object georiënteerd programmeren in </w:t>
+      </w:r>
+      <w:r>
+        <w:rPr>
+          <w:rFonts w:asciiTheme="minorHAnsi" w:hAnsiTheme="minorHAnsi" w:cstheme="minorHAnsi"/>
+          <w:sz w:val="22"/>
+          <w:szCs w:val="22"/>
+        </w:rPr>
+        <w:t>C#</w:t>
+      </w:r>
+      <w:r>
+        <w:rPr>
+          <w:rFonts w:asciiTheme="minorHAnsi" w:hAnsiTheme="minorHAnsi" w:cstheme="minorHAnsi"/>
+          <w:sz w:val="22"/>
+          <w:szCs w:val="22"/>
+        </w:rPr>
+        <w:t xml:space="preserve"> om de code te structureren.</w:t>
+      </w:r>
+    </w:p>
+    <w:p>
+      <w:pPr>
+        <w:pStyle w:val="NormalWeb"/>
+        <w:rPr>
+          <w:rFonts w:asciiTheme="minorHAnsi" w:hAnsiTheme="minorHAnsi" w:cstheme="minorHAnsi"/>
+          <w:sz w:val="22"/>
+          <w:szCs w:val="22"/>
+        </w:rPr>
+      </w:pPr>
+      <w:r>
+        <w:rPr>
+          <w:rFonts w:asciiTheme="minorHAnsi" w:hAnsiTheme="minorHAnsi" w:cstheme="minorHAnsi"/>
+          <w:sz w:val="22"/>
+          <w:szCs w:val="22"/>
+        </w:rPr>
+        <w:t xml:space="preserve">De belangrijkste functionaliteiten van de applicatie </w:t>
+      </w:r>
+      <w:r>
+        <w:rPr>
+          <w:rFonts w:asciiTheme="minorHAnsi" w:hAnsiTheme="minorHAnsi" w:cstheme="minorHAnsi"/>
+          <w:sz w:val="22"/>
+          <w:szCs w:val="22"/>
+        </w:rPr>
+        <w:t>zelf zijn: Game opstarten, pong spelen en de highscores zien</w:t>
+      </w:r>
+    </w:p>
+    <w:p>
+      <w:pPr>
+        <w:pStyle w:val="NormalWeb"/>
+        <w:rPr>
+          <w:rFonts w:asciiTheme="minorHAnsi" w:hAnsiTheme="minorHAnsi" w:cstheme="minorHAnsi"/>
+          <w:sz w:val="22"/>
+          <w:szCs w:val="22"/>
+        </w:rPr>
+      </w:pPr>
+      <w:r>
+        <w:rPr>
+          <w:rFonts w:asciiTheme="minorHAnsi" w:hAnsiTheme="minorHAnsi" w:cstheme="minorHAnsi"/>
+          <w:b/>
+          <w:bCs/>
+          <w:sz w:val="28"/>
+          <w:szCs w:val="28"/>
+        </w:rPr>
+        <w:t>Game opstarten</w:t>
+      </w:r>
+      <w:r>
+        <w:rPr>
+          <w:rFonts w:asciiTheme="minorHAnsi" w:hAnsiTheme="minorHAnsi" w:cstheme="minorHAnsi"/>
+          <w:sz w:val="22"/>
+          <w:szCs w:val="22"/>
+        </w:rPr>
+        <w:t xml:space="preserve"> </w:t>
+      </w:r>
+    </w:p>
+    <w:p>
+      <w:pPr>
+        <w:pStyle w:val="NormalWeb"/>
+        <w:rPr>
+          <w:rFonts w:asciiTheme="minorHAnsi" w:hAnsiTheme="minorHAnsi" w:cstheme="minorHAnsi"/>
+          <w:sz w:val="22"/>
+          <w:szCs w:val="22"/>
+        </w:rPr>
+      </w:pPr>
+      <w:r>
+        <w:rPr>
+          <w:rFonts w:asciiTheme="minorHAnsi" w:hAnsiTheme="minorHAnsi" w:cstheme="minorHAnsi"/>
+          <w:sz w:val="22"/>
+          <w:szCs w:val="22"/>
+        </w:rPr>
+        <w:t xml:space="preserve">Gebruikers moeten </w:t>
+      </w:r>
+      <w:r>
+        <w:rPr>
+          <w:rFonts w:asciiTheme="minorHAnsi" w:hAnsiTheme="minorHAnsi" w:cstheme="minorHAnsi"/>
+          <w:sz w:val="22"/>
+          <w:szCs w:val="22"/>
+        </w:rPr>
+        <w:t>de console app kunne opstarten en een sessie pong tegen een computer kunnen spelen en afmaken.</w:t>
+      </w:r>
+    </w:p>
+    <w:p>
+      <w:pPr>
+        <w:pStyle w:val="NormalWeb"/>
+        <w:rPr>
+          <w:rFonts w:cstheme="minorHAnsi"/>
+        </w:rPr>
+      </w:pPr>
+      <w:r>
+        <w:rPr>
+          <w:rFonts w:asciiTheme="minorHAnsi" w:hAnsiTheme="minorHAnsi" w:cstheme="minorHAnsi"/>
+          <w:b/>
+          <w:bCs/>
+          <w:sz w:val="28"/>
+          <w:szCs w:val="28"/>
+        </w:rPr>
+        <w:t>game spelen</w:t>
+      </w:r>
+      <w:r>
+        <w:rPr>
+          <w:rFonts w:asciiTheme="minorHAnsi" w:hAnsiTheme="minorHAnsi" w:cstheme="minorHAnsi"/>
+          <w:b/>
+          <w:bCs/>
+          <w:sz w:val="28"/>
+          <w:szCs w:val="28"/>
+        </w:rPr>
+        <w:t xml:space="preserve"> </w:t>
+      </w:r>
+    </w:p>
+    <w:p>
+      <w:pPr>
+        <w:pStyle w:val="NormalWeb"/>
+        <w:rPr>
+          <w:rFonts w:asciiTheme="minorHAnsi" w:hAnsiTheme="minorHAnsi" w:cstheme="minorHAnsi"/>
+          <w:sz w:val="22"/>
+          <w:szCs w:val="22"/>
+        </w:rPr>
+      </w:pPr>
+      <w:r>
+        <w:rPr>
+          <w:rFonts w:asciiTheme="minorHAnsi" w:hAnsiTheme="minorHAnsi" w:cstheme="minorHAnsi"/>
+          <w:sz w:val="22"/>
+          <w:szCs w:val="22"/>
+        </w:rPr>
+        <w:t>Gebruikers moeten hun pallet kunnen bewegen om de pong bal terug te kaatsen naar de computer en proberen te scoaren voor punten.</w:t>
+      </w:r>
+    </w:p>
+    <w:p>
+      <w:pPr>
+        <w:pStyle w:val="NormalWeb"/>
+        <w:rPr>
+          <w:rFonts w:asciiTheme="minorHAnsi" w:hAnsiTheme="minorHAnsi" w:cstheme="minorHAnsi"/>
+          <w:sz w:val="22"/>
+          <w:szCs w:val="22"/>
+        </w:rPr>
+      </w:pPr>
+      <w:r>
+        <w:rPr>
+          <w:rFonts w:asciiTheme="minorHAnsi" w:hAnsiTheme="minorHAnsi" w:cstheme="minorHAnsi"/>
+          <w:sz w:val="22"/>
+          <w:szCs w:val="22"/>
+        </w:rPr>
+        <w:t>Gebruikers moeten hun goal kunnen verdedigen door het bewegen van de pallet</w:t>
+      </w:r>
+    </w:p>
+    <w:p>
+      <w:pPr>
+        <w:pStyle w:val="NormalWeb"/>
+        <w:rPr>
+          <w:rFonts w:asciiTheme="minorHAnsi" w:hAnsiTheme="minorHAnsi" w:cstheme="minorHAnsi"/>
+        </w:rPr>
+      </w:pPr>
+      <w:r>
+        <w:rPr>
+          <w:rFonts w:asciiTheme="minorHAnsi" w:hAnsiTheme="minorHAnsi" w:cstheme="minorHAnsi"/>
+          <w:b/>
+          <w:bCs/>
+          <w:sz w:val="28"/>
+          <w:szCs w:val="28"/>
+        </w:rPr>
+        <w:t>Highscores</w:t>
+      </w:r>
+    </w:p>
+    <w:p>
+      <w:pPr>
+        <w:pStyle w:val="NormalWeb"/>
+        <w:rPr>
+          <w:rFonts w:asciiTheme="minorHAnsi" w:hAnsiTheme="minorHAnsi" w:cstheme="minorHAnsi"/>
+          <w:b/>
+          <w:bCs/>
+          <w:sz w:val="22"/>
+          <w:szCs w:val="22"/>
+        </w:rPr>
+      </w:pPr>
+      <w:r>
+        <w:rPr>
+          <w:rFonts w:asciiTheme="minorHAnsi" w:hAnsiTheme="minorHAnsi" w:cstheme="minorHAnsi"/>
+          <w:sz w:val="22"/>
+          <w:szCs w:val="22"/>
+        </w:rPr>
+        <w:t>Gebruikers hun gegevens moeten na een complete sessie van pong opgeslagen worden in een database en weergaven worden in de highscores pagina.</w:t>
+      </w:r>
+    </w:p>
+    <w:p>
+      <w:pPr>
+        <w:pStyle w:val="NormalWeb"/>
+        <w:rPr>
+          <w:rFonts w:asciiTheme="minorHAnsi" w:hAnsiTheme="minorHAnsi" w:cstheme="minorHAnsi"/>
+          <w:sz w:val="22"/>
+          <w:szCs w:val="22"/>
+        </w:rPr>
+      </w:pPr>
+      <w:r>
+        <w:rPr>
+          <w:rFonts w:asciiTheme="minorHAnsi" w:hAnsiTheme="minorHAnsi" w:cstheme="minorHAnsi"/>
+          <w:sz w:val="22"/>
+          <w:szCs w:val="22"/>
+        </w:rPr>
+        <w:t>De highscores moet gesoteerd worden van hoog naar laag om te laten zien we de beste scores heeft behaald tegen de computer</w:t>
+      </w:r>
+    </w:p>
+    <w:p>
+      <w:pPr>
+        <w:pStyle w:val="NormalWeb"/>
+        <w:rPr>
+          <w:rFonts w:asciiTheme="minorHAnsi" w:hAnsiTheme="minorHAnsi" w:cstheme="minorHAnsi"/>
+          <w:sz w:val="22"/>
+          <w:szCs w:val="22"/>
+        </w:rPr>
+      </w:pPr>
+    </w:p>
+    <w:p>
+      <w:pPr>
+        <w:pStyle w:val="NormalWeb"/>
+        <w:rPr>
+          <w:rFonts w:asciiTheme="minorHAnsi" w:hAnsiTheme="minorHAnsi" w:cstheme="minorHAnsi"/>
+          <w:b/>
+          <w:bCs/>
+          <w:sz w:val="28"/>
+          <w:szCs w:val="28"/>
+        </w:rPr>
+      </w:pPr>
+      <w:r>
+        <w:rPr>
+          <w:rFonts w:asciiTheme="minorHAnsi" w:hAnsiTheme="minorHAnsi" w:cstheme="minorHAnsi"/>
+          <w:b/>
+          <w:bCs/>
+          <w:sz w:val="28"/>
+          <w:szCs w:val="28"/>
+        </w:rPr>
+        <w:t>Algemene doelen</w:t>
+      </w:r>
+    </w:p>
+    <w:p>
+      <w:pPr>
+        <w:pStyle w:val="NormalWeb"/>
+        <w:rPr>
+          <w:rFonts w:asciiTheme="minorHAnsi" w:hAnsiTheme="minorHAnsi" w:cstheme="minorHAnsi"/>
+          <w:sz w:val="22"/>
+          <w:szCs w:val="22"/>
+        </w:rPr>
+      </w:pPr>
+      <w:r>
+        <w:rPr>
+          <w:rFonts w:asciiTheme="minorHAnsi" w:hAnsiTheme="minorHAnsi" w:cstheme="minorHAnsi"/>
+          <w:sz w:val="22"/>
+          <w:szCs w:val="22"/>
+        </w:rPr>
+        <w:t xml:space="preserve">Het bouwen van een gebruiksvriendelijke </w:t>
+      </w:r>
+      <w:r>
+        <w:rPr>
+          <w:rFonts w:asciiTheme="minorHAnsi" w:hAnsiTheme="minorHAnsi" w:cstheme="minorHAnsi"/>
+          <w:sz w:val="22"/>
+          <w:szCs w:val="22"/>
+        </w:rPr>
+        <w:t>console applicatie die het spel pong kan spelen</w:t>
+      </w:r>
+    </w:p>
+    <w:p>
+      <w:pPr>
+        <w:pStyle w:val="NormalWeb"/>
+        <w:rPr>
+          <w:rFonts w:asciiTheme="minorHAnsi" w:hAnsiTheme="minorHAnsi" w:cstheme="minorHAnsi"/>
+          <w:sz w:val="22"/>
+          <w:szCs w:val="22"/>
+        </w:rPr>
+      </w:pPr>
+      <w:r>
+        <w:rPr>
+          <w:rFonts w:asciiTheme="minorHAnsi" w:hAnsiTheme="minorHAnsi" w:cstheme="minorHAnsi"/>
+          <w:sz w:val="22"/>
+          <w:szCs w:val="22"/>
+        </w:rPr>
+        <w:t xml:space="preserve">Het ontwikkelen van een </w:t>
+      </w:r>
+      <w:r>
+        <w:rPr>
+          <w:rFonts w:asciiTheme="minorHAnsi" w:hAnsiTheme="minorHAnsi" w:cstheme="minorHAnsi"/>
+          <w:sz w:val="22"/>
+          <w:szCs w:val="22"/>
+        </w:rPr>
+        <w:t>database die data opslaat van de gebruiker.</w:t>
+      </w:r>
+    </w:p>
+    <w:p>
+      <w:pPr>
+        <w:pStyle w:val="NormalWeb"/>
+        <w:rPr>
+          <w:rFonts w:asciiTheme="minorHAnsi" w:hAnsiTheme="minorHAnsi" w:cstheme="minorHAnsi"/>
+          <w:sz w:val="22"/>
+          <w:szCs w:val="22"/>
+        </w:rPr>
+      </w:pPr>
+      <w:r>
+        <w:rPr>
+          <w:rFonts w:asciiTheme="minorHAnsi" w:hAnsiTheme="minorHAnsi" w:cstheme="minorHAnsi"/>
+          <w:sz w:val="22"/>
+          <w:szCs w:val="22"/>
+        </w:rPr>
+        <w:t>Het testen en valideren van de applicatie om ervoor te zorgen dat deze voldoet aan de gestelde eisen en normen.</w:t>
+      </w:r>
+    </w:p>
+    <w:p>
+      <w:pPr>
+        <w:pStyle w:val="NormalWeb"/>
+        <w:rPr>
+          <w:rFonts w:asciiTheme="minorHAnsi" w:hAnsiTheme="minorHAnsi" w:cstheme="minorHAnsi"/>
+          <w:sz w:val="22"/>
+          <w:szCs w:val="22"/>
+        </w:rPr>
+      </w:pPr>
+    </w:p>
+    <w:p>
+      <w:pPr>
+        <w:spacing w:line="259" w:lineRule="auto"/>
+        <w:rPr>
+          <w:sz w:val="28"/>
+          <w:szCs w:val="28"/>
+        </w:rPr>
+      </w:pPr>
+    </w:p>
+    <w:p>
+      <w:pPr>
+        <w:spacing w:line="259" w:lineRule="auto"/>
+        <w:rPr>
+          <w:sz w:val="28"/>
+          <w:szCs w:val="28"/>
+        </w:rPr>
+      </w:pPr>
+    </w:p>
+    <w:p>
+      <w:pPr>
+        <w:pBdr>
+          <w:bottom w:val="single" w:sz="6" w:space="1" w:color="auto"/>
+        </w:pBdr>
+        <w:jc w:val="center"/>
+        <w:rPr>
+          <w:b/>
+          <w:bCs/>
+          <w:sz w:val="48"/>
+          <w:szCs w:val="48"/>
+        </w:rPr>
+      </w:pPr>
+      <w:r>
+        <w:rPr>
+          <w:b/>
+          <w:bCs/>
+          <w:sz w:val="48"/>
+          <w:szCs w:val="48"/>
+        </w:rPr>
+        <w:lastRenderedPageBreak/>
+        <w:t>Huisstijl</w:t>
+      </w:r>
+    </w:p>
+    <w:p>
+      <w:pPr>
+        <w:jc w:val="center"/>
+        <w:rPr>
+          <w:b/>
+          <w:bCs/>
+          <w:sz w:val="48"/>
+          <w:szCs w:val="48"/>
+        </w:rPr>
+      </w:pPr>
+    </w:p>
+    <w:p>
+      <w:pPr>
         <w:rPr>
           <w:b/>
           <w:bCs/>
@@ -54,67 +1527,36 @@
           <w:sz w:val="24"/>
           <w:szCs w:val="24"/>
         </w:rPr>
-        <w:t>Color pallet</w:t>
-      </w:r>
-      <w:r>
-        <w:rPr>
-          <w:b/>
-          <w:bCs/>
-          <w:sz w:val="24"/>
-          <w:szCs w:val="24"/>
-        </w:rPr>
-        <w:t xml:space="preserve"> </w:t>
-      </w:r>
-      <w:r>
-        <w:rPr>
-          <w:b/>
-          <w:bCs/>
-          <w:sz w:val="24"/>
-          <w:szCs w:val="24"/>
-        </w:rPr>
-        <w:t>/ Font</w:t>
-      </w:r>
-    </w:p>
-    <w:p>
-      <w:r>
-        <w:t>De kleurenpallet voor de</w:t>
-      </w:r>
-      <w:r>
-        <w:t xml:space="preserve"> Pong</w:t>
-      </w:r>
-      <w:r>
-        <w:t xml:space="preserve"> </w:t>
-      </w:r>
-      <w:r>
-        <w:t>Applicatie</w:t>
-      </w:r>
-      <w:r>
-        <w:t xml:space="preserve"> zal voor het algemeen donkere tinten zijn en we zullen gebruik maken van Gebruikte Kleuren:</w:t>
-      </w:r>
-      <w:r>
-        <w:t xml:space="preserve"> </w:t>
-      </w:r>
-      <w:r>
-        <w:t>Pink RGB: 252 / 236 / 236</w:t>
-      </w:r>
-      <w:r>
-        <w:t xml:space="preserve"> en </w:t>
-      </w:r>
-      <w:r>
-        <w:t>Navy Blue RGB: 51 / 61 / 121</w:t>
+        <w:t>Color pallet / Font</w:t>
+      </w:r>
+    </w:p>
+    <w:p>
+      <w:r>
+        <w:t xml:space="preserve">De kleurenpallet voor de Pong Applicatie zal voor het algemeen donkere tinten zijn en we zullen gebruik maken van Gebruikte Kleuren: </w:t>
+      </w:r>
+      <w:r>
+        <w:t>Pink RGB: 252 / 236 / 236 en Navy Blue RGB: 51 / 61 / 121</w:t>
       </w:r>
       <w:r>
         <w:t xml:space="preserve"> en Black: 0 / 0 / 0</w:t>
       </w:r>
     </w:p>
     <w:p>
-      <w:r>
-        <w:t>Main color:</w:t>
-      </w:r>
-      <w:r>
-        <w:t xml:space="preserve"> </w:t>
-      </w:r>
-      <w:r>
+      <w:pPr>
+        <w:rPr>
+          <w:lang w:val="en-US"/>
+        </w:rPr>
+      </w:pPr>
+      <w:r>
+        <w:rPr>
+          <w:lang w:val="en-US"/>
+        </w:rPr>
+        <w:t xml:space="preserve">Main color: </w:t>
+      </w:r>
+      <w:r>
+        <w:rPr>
+          <w:noProof/>
+        </w:rPr>
         <w:drawing>
           <wp:inline distT="0" distB="0" distL="0" distR="0" wp14:anchorId="22682317" wp14:editId="23020D65">
             <wp:extent cx="333375" cy="123190"/>
@@ -152,17 +1594,34 @@
         </w:drawing>
       </w:r>
       <w:r>
+        <w:rPr>
+          <w:lang w:val="en-US"/>
+        </w:rPr>
         <w:t>Navy Blue RGB: 51 / 61 / 121</w:t>
       </w:r>
     </w:p>
     <w:p>
-      <w:r>
+      <w:pPr>
+        <w:rPr>
+          <w:lang w:val="en-US"/>
+        </w:rPr>
+      </w:pPr>
+      <w:r>
+        <w:rPr>
+          <w:lang w:val="en-US"/>
+        </w:rPr>
         <w:t>Buttons + scoreboard</w:t>
       </w:r>
       <w:r>
+        <w:rPr>
+          <w:lang w:val="en-US"/>
+        </w:rPr>
         <w:t xml:space="preserve">  </w:t>
       </w:r>
       <w:r>
+        <w:rPr>
+          <w:noProof/>
+        </w:rPr>
         <w:drawing>
           <wp:inline distT="0" distB="0" distL="0" distR="0" wp14:anchorId="0A37678D" wp14:editId="24918A19">
             <wp:extent cx="325120" cy="114300"/>
@@ -200,20 +1659,40 @@
         </w:drawing>
       </w:r>
       <w:r>
+        <w:rPr>
+          <w:lang w:val="en-US"/>
+        </w:rPr>
         <w:t xml:space="preserve"> </w:t>
       </w:r>
       <w:r>
+        <w:rPr>
+          <w:lang w:val="en-US"/>
+        </w:rPr>
         <w:t>Pink RGB: 252 / 236 / 236</w:t>
       </w:r>
     </w:p>
     <w:p>
-      <w:r>
+      <w:pPr>
+        <w:rPr>
+          <w:lang w:val="en-US"/>
+        </w:rPr>
+      </w:pPr>
+      <w:r>
+        <w:rPr>
+          <w:lang w:val="en-US"/>
+        </w:rPr>
         <w:t>Text:</w:t>
       </w:r>
       <w:r>
+        <w:rPr>
+          <w:lang w:val="en-US"/>
+        </w:rPr>
         <w:t xml:space="preserve"> </w:t>
       </w:r>
       <w:r>
+        <w:rPr>
+          <w:noProof/>
+        </w:rPr>
         <w:drawing>
           <wp:inline distT="0" distB="0" distL="0" distR="0" wp14:anchorId="7D692419" wp14:editId="459ACF3D">
             <wp:extent cx="437768" cy="139700"/>
@@ -251,21 +1730,21 @@
         </w:drawing>
       </w:r>
       <w:r>
+        <w:rPr>
+          <w:lang w:val="en-US"/>
+        </w:rPr>
         <w:t xml:space="preserve"> </w:t>
       </w:r>
       <w:r>
-        <w:t>Black</w:t>
-      </w:r>
-      <w:r>
-        <w:t xml:space="preserve"> RGB:</w:t>
-      </w:r>
-      <w:r>
-        <w:t xml:space="preserve"> 0 / 0 / 0</w:t>
-      </w:r>
-      <w:r>
-        <w:t xml:space="preserve"> +  </w:t>
-      </w:r>
-      <w:r>
+        <w:rPr>
+          <w:lang w:val="en-US"/>
+        </w:rPr>
+        <w:t xml:space="preserve">Black RGB: 0 / 0 / 0 +  </w:t>
+      </w:r>
+      <w:r>
+        <w:rPr>
+          <w:noProof/>
+        </w:rPr>
         <w:drawing>
           <wp:inline distT="0" distB="0" distL="0" distR="0" wp14:anchorId="6CBDFD78" wp14:editId="4FB1C5C6">
             <wp:extent cx="325120" cy="114300"/>
@@ -303,6 +1782,9 @@
         </w:drawing>
       </w:r>
       <w:r>
+        <w:rPr>
+          <w:lang w:val="en-US"/>
+        </w:rPr>
         <w:t xml:space="preserve"> Pink RGB: 252 / 236 / 236</w:t>
       </w:r>
     </w:p>
@@ -313,19 +1795,7 @@
     </w:p>
     <w:p>
       <w:r>
-        <w:t>We zien hier een lichtroze</w:t>
-      </w:r>
-      <w:r>
-        <w:t xml:space="preserve"> kleur met een </w:t>
-      </w:r>
-      <w:r>
-        <w:t>tint marineblauw. Het contrast is heel opvallend, maar de twee kleuren vullen elkaar prachtig aan.</w:t>
-      </w:r>
-      <w:r>
-        <w:t xml:space="preserve"> </w:t>
-      </w:r>
-      <w:r>
-        <w:t>Deze combinatie zorgt voor een rustig en netten/strakke omgeven voor de applicatie.</w:t>
+        <w:t>We zien hier een lichtroze kleur met een tint marineblauw. Het contrast is heel opvallend, maar de twee kleuren vullen elkaar prachtig aan. Deze combinatie zorgt voor een rustig en netten/strakke omgeven voor de applicatie.</w:t>
       </w:r>
     </w:p>
     <w:p/>
@@ -375,35 +1845,38 @@
       </w:r>
     </w:p>
     <w:p>
+      <w:pPr>
+        <w:rPr>
+          <w:lang w:val="en-US"/>
+        </w:rPr>
+      </w:pPr>
       <w:hyperlink r:id="rId9" w:history="1">
         <w:r>
           <w:rPr>
             <w:rStyle w:val="Hyperlink"/>
+            <w:lang w:val="en-US"/>
           </w:rPr>
-          <w:t>https://imagecol</w:t>
-        </w:r>
-        <w:r>
-          <w:rPr>
-            <w:rStyle w:val="Hyperlink"/>
-          </w:rPr>
-          <w:t>o</w:t>
-        </w:r>
-        <w:r>
-          <w:rPr>
-            <w:rStyle w:val="Hyperlink"/>
-          </w:rPr>
-          <w:t>rpicker.com/</w:t>
+          <w:t>https://imagecolorpicker.com/</w:t>
         </w:r>
       </w:hyperlink>
       <w:r>
+        <w:rPr>
+          <w:lang w:val="en-US"/>
+        </w:rPr>
         <w:t xml:space="preserve"> Hex + RGB Picker</w:t>
       </w:r>
     </w:p>
     <w:p>
       <w:pPr>
         <w:spacing w:line="259" w:lineRule="auto"/>
-      </w:pPr>
-      <w:r>
+        <w:rPr>
+          <w:lang w:val="en-US"/>
+        </w:rPr>
+      </w:pPr>
+      <w:r>
+        <w:rPr>
+          <w:lang w:val="en-US"/>
+        </w:rPr>
         <w:br w:type="page"/>
       </w:r>
     </w:p>
@@ -482,6 +1955,9 @@
     </w:p>
     <w:p>
       <w:r>
+        <w:rPr>
+          <w:noProof/>
+        </w:rPr>
         <w:drawing>
           <wp:inline distT="0" distB="0" distL="0" distR="0" wp14:anchorId="11F1CDC8" wp14:editId="4B4D3523">
             <wp:extent cx="5731510" cy="4736465"/>
@@ -614,10 +2090,7 @@
         <w:t>,</w:t>
       </w:r>
       <w:r>
-        <w:t xml:space="preserve"> </w:t>
-      </w:r>
-      <w:r>
-        <w:t>via de “play game” knop navigeer je</w:t>
+        <w:t xml:space="preserve"> via de “play game” knop navigeer je</w:t>
       </w:r>
       <w:r>
         <w:t xml:space="preserve"> naar de spel interface.</w:t>
@@ -783,6 +2256,9 @@
         <w:spacing w:line="259" w:lineRule="auto"/>
       </w:pPr>
       <w:r>
+        <w:rPr>
+          <w:noProof/>
+        </w:rPr>
         <w:drawing>
           <wp:inline distT="0" distB="0" distL="0" distR="0" wp14:anchorId="5277E35C" wp14:editId="5DD2128F">
             <wp:extent cx="5731510" cy="4730115"/>
@@ -843,6 +2319,245 @@
       <w:r>
         <w:t>Main menu knop: De knop die je terug breng naar de Home menu.</w:t>
       </w:r>
+    </w:p>
+    <w:p>
+      <w:pPr>
+        <w:spacing w:line="259" w:lineRule="auto"/>
+      </w:pPr>
+      <w:r>
+        <w:br w:type="page"/>
+      </w:r>
+    </w:p>
+    <w:p>
+      <w:pPr>
+        <w:rPr>
+          <w:b/>
+          <w:bCs/>
+        </w:rPr>
+      </w:pPr>
+    </w:p>
+    <w:p>
+      <w:pPr>
+        <w:pBdr>
+          <w:bottom w:val="single" w:sz="6" w:space="1" w:color="auto"/>
+        </w:pBdr>
+        <w:jc w:val="center"/>
+        <w:rPr>
+          <w:b/>
+          <w:bCs/>
+          <w:sz w:val="48"/>
+          <w:szCs w:val="48"/>
+          <w:lang w:val="en-NL"/>
+        </w:rPr>
+      </w:pPr>
+      <w:r>
+        <w:rPr>
+          <w:b/>
+          <w:bCs/>
+          <w:sz w:val="48"/>
+          <w:szCs w:val="48"/>
+        </w:rPr>
+        <w:t>Definiton of Done</w:t>
+      </w:r>
+    </w:p>
+    <w:p>
+      <w:pPr>
+        <w:spacing w:line="259" w:lineRule="auto"/>
+        <w:rPr>
+          <w:lang w:val="en-NL"/>
+        </w:rPr>
+      </w:pPr>
+    </w:p>
+    <w:p>
+      <w:pPr>
+        <w:spacing w:line="259" w:lineRule="auto"/>
+      </w:pPr>
+      <w:r>
+        <w:rPr>
+          <w:b/>
+          <w:bCs/>
+        </w:rPr>
+        <w:t>Stap 1</w:t>
+      </w:r>
+      <w:r>
+        <w:rPr>
+          <w:b/>
+          <w:bCs/>
+        </w:rPr>
+        <w:t>:</w:t>
+      </w:r>
+      <w:r>
+        <w:t xml:space="preserve"> </w:t>
+      </w:r>
+      <w:r>
+        <w:t>Code voldoet aan de eisen van de ticket.</w:t>
+      </w:r>
+    </w:p>
+    <w:p>
+      <w:pPr>
+        <w:spacing w:line="259" w:lineRule="auto"/>
+      </w:pPr>
+    </w:p>
+    <w:p>
+      <w:pPr>
+        <w:spacing w:line="259" w:lineRule="auto"/>
+      </w:pPr>
+      <w:r>
+        <w:rPr>
+          <w:b/>
+          <w:bCs/>
+        </w:rPr>
+        <w:t>Stap 2</w:t>
+      </w:r>
+      <w:r>
+        <w:rPr>
+          <w:b/>
+          <w:bCs/>
+        </w:rPr>
+        <w:t>:</w:t>
+      </w:r>
+      <w:r>
+        <w:t xml:space="preserve"> </w:t>
+      </w:r>
+      <w:r>
+        <w:t>Code is duidelijk gecomment.</w:t>
+      </w:r>
+    </w:p>
+    <w:p>
+      <w:pPr>
+        <w:spacing w:line="259" w:lineRule="auto"/>
+      </w:pPr>
+    </w:p>
+    <w:p>
+      <w:pPr>
+        <w:spacing w:line="259" w:lineRule="auto"/>
+      </w:pPr>
+      <w:r>
+        <w:rPr>
+          <w:b/>
+          <w:bCs/>
+        </w:rPr>
+        <w:t>Stap 3</w:t>
+      </w:r>
+      <w:r>
+        <w:rPr>
+          <w:b/>
+          <w:bCs/>
+        </w:rPr>
+        <w:t>:</w:t>
+      </w:r>
+      <w:r>
+        <w:t xml:space="preserve"> </w:t>
+      </w:r>
+      <w:r>
+        <w:t>Code is getest en heeft geen bugs in de branch.</w:t>
+      </w:r>
+    </w:p>
+    <w:p>
+      <w:pPr>
+        <w:spacing w:line="259" w:lineRule="auto"/>
+      </w:pPr>
+    </w:p>
+    <w:p>
+      <w:pPr>
+        <w:spacing w:line="259" w:lineRule="auto"/>
+      </w:pPr>
+      <w:r>
+        <w:rPr>
+          <w:b/>
+          <w:bCs/>
+        </w:rPr>
+        <w:t>Stap 4</w:t>
+      </w:r>
+      <w:r>
+        <w:rPr>
+          <w:b/>
+          <w:bCs/>
+        </w:rPr>
+        <w:t>:</w:t>
+      </w:r>
+      <w:r>
+        <w:t xml:space="preserve"> </w:t>
+      </w:r>
+      <w:r>
+        <w:t>Code review gehouden in de pull request.</w:t>
+      </w:r>
+    </w:p>
+    <w:p>
+      <w:pPr>
+        <w:spacing w:line="259" w:lineRule="auto"/>
+      </w:pPr>
+    </w:p>
+    <w:p>
+      <w:pPr>
+        <w:spacing w:line="259" w:lineRule="auto"/>
+      </w:pPr>
+      <w:r>
+        <w:rPr>
+          <w:b/>
+          <w:bCs/>
+        </w:rPr>
+        <w:t>Stap 5</w:t>
+      </w:r>
+      <w:r>
+        <w:rPr>
+          <w:b/>
+          <w:bCs/>
+        </w:rPr>
+        <w:t>:</w:t>
+      </w:r>
+      <w:r>
+        <w:t xml:space="preserve"> </w:t>
+      </w:r>
+      <w:r>
+        <w:t>Code mag gepushed worden naar de main branch</w:t>
+      </w:r>
+    </w:p>
+    <w:p>
+      <w:pPr>
+        <w:spacing w:line="259" w:lineRule="auto"/>
+      </w:pPr>
+    </w:p>
+    <w:p>
+      <w:pPr>
+        <w:spacing w:line="259" w:lineRule="auto"/>
+      </w:pPr>
+      <w:r>
+        <w:rPr>
+          <w:b/>
+          <w:bCs/>
+        </w:rPr>
+        <w:t>Stap 6:</w:t>
+      </w:r>
+      <w:r>
+        <w:t xml:space="preserve"> Ticket word verplaats naar Done op de trello bord</w:t>
+      </w:r>
+    </w:p>
+    <w:p>
+      <w:pPr>
+        <w:spacing w:line="259" w:lineRule="auto"/>
+      </w:pPr>
+    </w:p>
+    <w:p>
+      <w:pPr>
+        <w:spacing w:line="259" w:lineRule="auto"/>
+      </w:pPr>
+      <w:r>
+        <w:rPr>
+          <w:b/>
+          <w:bCs/>
+        </w:rPr>
+        <w:t>Stap 7:</w:t>
+      </w:r>
+      <w:r>
+        <w:t xml:space="preserve"> Vertel de team dat de ticket klaar is en ga over de veranderingen met de team zodat iedereen up to date is.</w:t>
+      </w:r>
+    </w:p>
+    <w:bookmarkEnd w:id="0"/>
+    <w:p>
+      <w:pPr>
+        <w:spacing w:line="259" w:lineRule="auto"/>
+      </w:pPr>
     </w:p>
     <w:sectPr>
       <w:pgSz w:w="11906" w:h="16838"/>
@@ -1585,6 +3300,7 @@
   <w:style w:type="character" w:default="1" w:styleId="DefaultParagraphFont">
     <w:name w:val="Default Paragraph Font"/>
     <w:uiPriority w:val="1"/>
+    <w:semiHidden/>
     <w:unhideWhenUsed/>
   </w:style>
   <w:style w:type="table" w:default="1" w:styleId="TableNormal">
@@ -1946,6 +3662,23 @@
       <w:u w:val="single"/>
     </w:rPr>
   </w:style>
+  <w:style w:type="paragraph" w:styleId="NormalWeb">
+    <w:name w:val="Normal (Web)"/>
+    <w:basedOn w:val="Normal"/>
+    <w:uiPriority w:val="99"/>
+    <w:semiHidden/>
+    <w:unhideWhenUsed/>
+    <w:rsid w:val="003B6829"/>
+    <w:pPr>
+      <w:spacing w:before="100" w:beforeAutospacing="1" w:after="100" w:afterAutospacing="1" w:line="240" w:lineRule="auto"/>
+    </w:pPr>
+    <w:rPr>
+      <w:rFonts w:ascii="Times New Roman" w:eastAsia="Times New Roman" w:hAnsi="Times New Roman" w:cs="Times New Roman"/>
+      <w:kern w:val="0"/>
+      <w:sz w:val="24"/>
+      <w:szCs w:val="24"/>
+    </w:rPr>
+  </w:style>
 </w:styles>
 </file>
 

</xml_diff>